<commit_message>
Working RK1 for BD
</commit_message>
<xml_diff>
--- a/Базы данных/Лекция 6.docx
+++ b/Базы данных/Лекция 6.docx
@@ -5,9 +5,6 @@
     <w:p>
       <w:pPr>
         <w:pStyle w:val="1"/>
-        <w:rPr>
-          <w:lang w:val="en-US"/>
-        </w:rPr>
       </w:pPr>
       <w:r>
         <w:t>Базы данных</w:t>
@@ -17,9 +14,6 @@
         <w:t xml:space="preserve">Лекция </w:t>
       </w:r>
       <w:r>
-        <w:rPr>
-          <w:lang w:val="en-US"/>
-        </w:rPr>
         <w:t>6</w:t>
       </w:r>
     </w:p>
@@ -411,13 +405,21 @@
           <w:rPr>
             <w:rFonts w:ascii="Cambria Math" w:eastAsiaTheme="minorEastAsia" w:hAnsi="Cambria Math"/>
           </w:rPr>
-          <m:t>→B</m:t>
+          <m:t>→B=&gt;</m:t>
         </m:r>
         <m:r>
           <w:rPr>
             <w:rFonts w:ascii="Cambria Math" w:eastAsiaTheme="minorEastAsia" w:hAnsi="Cambria Math"/>
           </w:rPr>
-          <m:t>=&gt;BC</m:t>
+          <m:t>AC→</m:t>
+        </m:r>
+        <w:bookmarkStart w:id="0" w:name="_GoBack"/>
+        <w:bookmarkEnd w:id="0"/>
+        <m:r>
+          <w:rPr>
+            <w:rFonts w:ascii="Cambria Math" w:eastAsiaTheme="minorEastAsia" w:hAnsi="Cambria Math"/>
+          </w:rPr>
+          <m:t>BC</m:t>
         </m:r>
       </m:oMath>
     </w:p>
@@ -462,13 +464,7 @@
           <w:rPr>
             <w:rFonts w:ascii="Cambria Math" w:eastAsiaTheme="minorEastAsia" w:hAnsi="Cambria Math"/>
           </w:rPr>
-          <m:t>→B</m:t>
-        </m:r>
-        <m:r>
-          <w:rPr>
-            <w:rFonts w:ascii="Cambria Math" w:eastAsiaTheme="minorEastAsia" w:hAnsi="Cambria Math"/>
-          </w:rPr>
-          <m:t>,</m:t>
+          <m:t>→B,</m:t>
         </m:r>
         <m:r>
           <w:rPr>
@@ -481,13 +477,7 @@
           <w:rPr>
             <w:rFonts w:ascii="Cambria Math" w:eastAsiaTheme="minorEastAsia" w:hAnsi="Cambria Math"/>
           </w:rPr>
-          <m:t>→</m:t>
-        </m:r>
-        <m:r>
-          <w:rPr>
-            <w:rFonts w:ascii="Cambria Math" w:eastAsiaTheme="minorEastAsia" w:hAnsi="Cambria Math"/>
-          </w:rPr>
-          <m:t>C=&gt;A→C</m:t>
+          <m:t>→C=&gt;A→C</m:t>
         </m:r>
       </m:oMath>
     </w:p>
@@ -545,7 +535,6 @@
       <w:r>
         <w:rPr>
           <w:rFonts w:eastAsiaTheme="minorEastAsia"/>
-          <w:lang w:val="en-US"/>
         </w:rPr>
         <w:t xml:space="preserve">: </w:t>
       </w:r>
@@ -555,7 +544,26 @@
             <w:rFonts w:ascii="Cambria Math" w:eastAsiaTheme="minorEastAsia" w:hAnsi="Cambria Math"/>
             <w:lang w:val="en-US"/>
           </w:rPr>
-          <m:t>A→BC=&gt;</m:t>
+          <m:t>A</m:t>
+        </m:r>
+        <m:r>
+          <w:rPr>
+            <w:rFonts w:ascii="Cambria Math" w:eastAsiaTheme="minorEastAsia" w:hAnsi="Cambria Math"/>
+          </w:rPr>
+          <m:t>→</m:t>
+        </m:r>
+        <m:r>
+          <w:rPr>
+            <w:rFonts w:ascii="Cambria Math" w:eastAsiaTheme="minorEastAsia" w:hAnsi="Cambria Math"/>
+            <w:lang w:val="en-US"/>
+          </w:rPr>
+          <m:t>BC</m:t>
+        </m:r>
+        <m:r>
+          <w:rPr>
+            <w:rFonts w:ascii="Cambria Math" w:eastAsiaTheme="minorEastAsia" w:hAnsi="Cambria Math"/>
+          </w:rPr>
+          <m:t>=&gt;</m:t>
         </m:r>
         <m:m>
           <m:mPr>
@@ -582,7 +590,20 @@
                   <w:rFonts w:ascii="Cambria Math" w:eastAsiaTheme="minorEastAsia" w:hAnsi="Cambria Math"/>
                   <w:lang w:val="en-US"/>
                 </w:rPr>
-                <m:t>A→B</m:t>
+                <m:t>A</m:t>
+              </m:r>
+              <m:r>
+                <w:rPr>
+                  <w:rFonts w:ascii="Cambria Math" w:eastAsiaTheme="minorEastAsia" w:hAnsi="Cambria Math"/>
+                </w:rPr>
+                <m:t>→</m:t>
+              </m:r>
+              <m:r>
+                <w:rPr>
+                  <w:rFonts w:ascii="Cambria Math" w:eastAsiaTheme="minorEastAsia" w:hAnsi="Cambria Math"/>
+                  <w:lang w:val="en-US"/>
+                </w:rPr>
+                <m:t>B</m:t>
               </m:r>
             </m:e>
           </m:mr>
@@ -593,7 +614,20 @@
                   <w:rFonts w:ascii="Cambria Math" w:eastAsiaTheme="minorEastAsia" w:hAnsi="Cambria Math"/>
                   <w:lang w:val="en-US"/>
                 </w:rPr>
-                <m:t>A→C</m:t>
+                <m:t>A</m:t>
+              </m:r>
+              <m:r>
+                <w:rPr>
+                  <w:rFonts w:ascii="Cambria Math" w:eastAsiaTheme="minorEastAsia" w:hAnsi="Cambria Math"/>
+                </w:rPr>
+                <m:t>→</m:t>
+              </m:r>
+              <m:r>
+                <w:rPr>
+                  <w:rFonts w:ascii="Cambria Math" w:eastAsiaTheme="minorEastAsia" w:hAnsi="Cambria Math"/>
+                  <w:lang w:val="en-US"/>
+                </w:rPr>
+                <m:t>C</m:t>
               </m:r>
             </m:e>
           </m:mr>
@@ -888,16 +922,35 @@
                 <w:rFonts w:ascii="Cambria Math" w:eastAsiaTheme="minorEastAsia" w:hAnsi="Cambria Math"/>
                 <w:lang w:val="en-US"/>
               </w:rPr>
-              <m:t>C-B</m:t>
+              <m:t>C</m:t>
+            </m:r>
+            <m:r>
+              <w:rPr>
+                <w:rFonts w:ascii="Cambria Math" w:eastAsiaTheme="minorEastAsia" w:hAnsi="Cambria Math"/>
+              </w:rPr>
+              <m:t>-</m:t>
+            </m:r>
+            <m:r>
+              <w:rPr>
+                <w:rFonts w:ascii="Cambria Math" w:eastAsiaTheme="minorEastAsia" w:hAnsi="Cambria Math"/>
+                <w:lang w:val="en-US"/>
+              </w:rPr>
+              <m:t>B</m:t>
             </m:r>
           </m:e>
         </m:d>
         <m:r>
           <w:rPr>
             <w:rFonts w:ascii="Cambria Math" w:eastAsiaTheme="minorEastAsia" w:hAnsi="Cambria Math"/>
+          </w:rPr>
+          <m:t>→</m:t>
+        </m:r>
+        <m:r>
+          <w:rPr>
+            <w:rFonts w:ascii="Cambria Math" w:eastAsiaTheme="minorEastAsia" w:hAnsi="Cambria Math"/>
             <w:lang w:val="en-US"/>
           </w:rPr>
-          <m:t>→BD</m:t>
+          <m:t>BD</m:t>
         </m:r>
       </m:oMath>
     </w:p>
@@ -1058,14 +1111,7 @@
               <w:rFonts w:ascii="Cambria Math" w:eastAsiaTheme="minorEastAsia" w:hAnsi="Cambria Math"/>
               <w:lang w:val="en-US"/>
             </w:rPr>
-            <m:t>→</m:t>
-          </m:r>
-          <m:r>
-            <w:rPr>
-              <w:rFonts w:ascii="Cambria Math" w:eastAsiaTheme="minorEastAsia" w:hAnsi="Cambria Math"/>
-              <w:lang w:val="en-US"/>
-            </w:rPr>
-            <m:t>D</m:t>
+            <m:t>→D</m:t>
           </m:r>
         </m:oMath>
       </m:oMathPara>
@@ -1321,21 +1367,7 @@
             <w:rFonts w:ascii="Cambria Math" w:eastAsiaTheme="minorEastAsia" w:hAnsi="Cambria Math"/>
             <w:lang w:val="en-US"/>
           </w:rPr>
-          <m:t>AD</m:t>
-        </m:r>
-        <m:r>
-          <w:rPr>
-            <w:rFonts w:ascii="Cambria Math" w:eastAsiaTheme="minorEastAsia" w:hAnsi="Cambria Math"/>
-            <w:lang w:val="en-US"/>
-          </w:rPr>
-          <m:t>→</m:t>
-        </m:r>
-        <m:r>
-          <w:rPr>
-            <w:rFonts w:ascii="Cambria Math" w:eastAsiaTheme="minorEastAsia" w:hAnsi="Cambria Math"/>
-            <w:lang w:val="en-US"/>
-          </w:rPr>
-          <m:t>CD</m:t>
+          <m:t>AD→CD</m:t>
         </m:r>
       </m:oMath>
     </w:p>
@@ -1961,23 +1993,7 @@
                     <w:szCs w:val="28"/>
                     <w:lang w:val="en-US"/>
                   </w:rPr>
-                  <m:t>Y={A,B</m:t>
-                </m:r>
-                <m:r>
-                  <w:rPr>
-                    <w:rFonts w:ascii="Cambria Math" w:hAnsi="Cambria Math"/>
-                    <w:szCs w:val="28"/>
-                    <w:lang w:val="en-US"/>
-                  </w:rPr>
-                  <m:t>,C,E</m:t>
-                </m:r>
-                <m:r>
-                  <w:rPr>
-                    <w:rFonts w:ascii="Cambria Math" w:hAnsi="Cambria Math"/>
-                    <w:szCs w:val="28"/>
-                    <w:lang w:val="en-US"/>
-                  </w:rPr>
-                  <m:t>}</m:t>
+                  <m:t>Y={A,B,C,E}</m:t>
                 </m:r>
               </m:oMath>
             </m:oMathPara>
@@ -2321,14 +2337,7 @@
                 <w:szCs w:val="28"/>
                 <w:lang w:val="en-US"/>
               </w:rPr>
-              <w:t>,C</w:t>
-            </w:r>
-            <w:r>
-              <w:rPr>
-                <w:szCs w:val="28"/>
-                <w:lang w:val="en-US"/>
-              </w:rPr>
-              <w:t>,E</w:t>
+              <w:t>,C,E</w:t>
             </w:r>
           </w:p>
         </w:tc>
@@ -2450,14 +2459,7 @@
                 <w:szCs w:val="28"/>
                 <w:lang w:val="en-US"/>
               </w:rPr>
-              <w:t>,C</w:t>
-            </w:r>
-            <w:r>
-              <w:rPr>
-                <w:szCs w:val="28"/>
-                <w:lang w:val="en-US"/>
-              </w:rPr>
-              <w:t>,E</w:t>
+              <w:t>,C,E</w:t>
             </w:r>
           </w:p>
         </w:tc>
@@ -2664,23 +2666,7 @@
                   <w:szCs w:val="28"/>
                   <w:lang w:val="en-US"/>
                 </w:rPr>
-                <m:t>{A,B</m:t>
-              </m:r>
-              <m:r>
-                <w:rPr>
-                  <w:rFonts w:ascii="Cambria Math" w:eastAsiaTheme="minorEastAsia" w:hAnsi="Cambria Math"/>
-                  <w:szCs w:val="28"/>
-                  <w:lang w:val="en-US"/>
-                </w:rPr>
-                <m:t>,C</m:t>
-              </m:r>
-              <m:r>
-                <w:rPr>
-                  <w:rFonts w:ascii="Cambria Math" w:eastAsiaTheme="minorEastAsia" w:hAnsi="Cambria Math"/>
-                  <w:szCs w:val="28"/>
-                  <w:lang w:val="en-US"/>
-                </w:rPr>
-                <m:t>}</m:t>
+                <m:t>{A,B,C}</m:t>
               </m:r>
             </m:e>
             <m:sup>
@@ -2957,15 +2943,7 @@
                     <w:szCs w:val="28"/>
                     <w:lang w:val="en-US"/>
                   </w:rPr>
-                  <m:t>,</m:t>
-                </m:r>
-                <m:r>
-                  <w:rPr>
-                    <w:rFonts w:ascii="Cambria Math" w:eastAsiaTheme="minorEastAsia" w:hAnsi="Cambria Math"/>
-                    <w:szCs w:val="28"/>
-                    <w:lang w:val="en-US"/>
-                  </w:rPr>
-                  <m:t xml:space="preserve"> </m:t>
+                  <m:t xml:space="preserve">, </m:t>
                 </m:r>
                 <m:sSup>
                   <m:sSupPr>
@@ -3245,14 +3223,7 @@
               <w:rFonts w:ascii="Cambria Math" w:eastAsiaTheme="minorEastAsia" w:hAnsi="Cambria Math"/>
               <w:szCs w:val="28"/>
             </w:rPr>
-            <m:t xml:space="preserve">≤&gt; </m:t>
-          </m:r>
-          <m:r>
-            <w:rPr>
-              <w:rFonts w:ascii="Cambria Math" w:eastAsiaTheme="minorEastAsia" w:hAnsi="Cambria Math"/>
-              <w:szCs w:val="28"/>
-            </w:rPr>
-            <m:t xml:space="preserve"> </m:t>
+            <m:t xml:space="preserve">≤&gt;  </m:t>
           </m:r>
           <m:sSub>
             <m:sSubPr>
@@ -3695,6 +3666,9 @@
             </m:e>
           </m:d>
           <m:r>
+            <m:rPr>
+              <m:sty m:val="p"/>
+            </m:rPr>
             <w:rPr>
               <w:rFonts w:ascii="Cambria Math" w:eastAsiaTheme="minorEastAsia" w:hAnsi="Cambria Math"/>
               <w:szCs w:val="28"/>
@@ -3777,7 +3751,67 @@
                   <w:szCs w:val="28"/>
                   <w:lang w:val="en-US"/>
                 </w:rPr>
-                <m:t>E,C,A,D,H</m:t>
+                <m:t>E</m:t>
+              </m:r>
+              <m:r>
+                <w:rPr>
+                  <w:rFonts w:ascii="Cambria Math" w:eastAsiaTheme="minorEastAsia" w:hAnsi="Cambria Math"/>
+                  <w:szCs w:val="28"/>
+                </w:rPr>
+                <m:t>,</m:t>
+              </m:r>
+              <m:r>
+                <w:rPr>
+                  <w:rFonts w:ascii="Cambria Math" w:eastAsiaTheme="minorEastAsia" w:hAnsi="Cambria Math"/>
+                  <w:szCs w:val="28"/>
+                  <w:lang w:val="en-US"/>
+                </w:rPr>
+                <m:t>C</m:t>
+              </m:r>
+              <m:r>
+                <w:rPr>
+                  <w:rFonts w:ascii="Cambria Math" w:eastAsiaTheme="minorEastAsia" w:hAnsi="Cambria Math"/>
+                  <w:szCs w:val="28"/>
+                </w:rPr>
+                <m:t>,</m:t>
+              </m:r>
+              <m:r>
+                <w:rPr>
+                  <w:rFonts w:ascii="Cambria Math" w:eastAsiaTheme="minorEastAsia" w:hAnsi="Cambria Math"/>
+                  <w:szCs w:val="28"/>
+                  <w:lang w:val="en-US"/>
+                </w:rPr>
+                <m:t>A</m:t>
+              </m:r>
+              <m:r>
+                <w:rPr>
+                  <w:rFonts w:ascii="Cambria Math" w:eastAsiaTheme="minorEastAsia" w:hAnsi="Cambria Math"/>
+                  <w:szCs w:val="28"/>
+                </w:rPr>
+                <m:t>,</m:t>
+              </m:r>
+              <m:r>
+                <w:rPr>
+                  <w:rFonts w:ascii="Cambria Math" w:eastAsiaTheme="minorEastAsia" w:hAnsi="Cambria Math"/>
+                  <w:szCs w:val="28"/>
+                  <w:lang w:val="en-US"/>
+                </w:rPr>
+                <m:t>D</m:t>
+              </m:r>
+              <m:r>
+                <w:rPr>
+                  <w:rFonts w:ascii="Cambria Math" w:eastAsiaTheme="minorEastAsia" w:hAnsi="Cambria Math"/>
+                  <w:szCs w:val="28"/>
+                </w:rPr>
+                <m:t>,</m:t>
+              </m:r>
+              <m:r>
+                <w:rPr>
+                  <w:rFonts w:ascii="Cambria Math" w:eastAsiaTheme="minorEastAsia" w:hAnsi="Cambria Math"/>
+                  <w:szCs w:val="28"/>
+                  <w:lang w:val="en-US"/>
+                </w:rPr>
+                <m:t>H</m:t>
               </m:r>
             </m:e>
           </m:d>
@@ -4093,6 +4127,9 @@
             </m:e>
           </m:d>
           <m:r>
+            <m:rPr>
+              <m:sty m:val="p"/>
+            </m:rPr>
             <w:rPr>
               <w:rFonts w:ascii="Cambria Math" w:eastAsiaTheme="minorEastAsia" w:hAnsi="Cambria Math"/>
               <w:szCs w:val="28"/>
@@ -4133,15 +4170,7 @@
                       <w:szCs w:val="28"/>
                       <w:lang w:val="en-US"/>
                     </w:rPr>
-                    <m:t>A</m:t>
-                  </m:r>
-                  <m:r>
-                    <w:rPr>
-                      <w:rFonts w:ascii="Cambria Math" w:eastAsiaTheme="minorEastAsia" w:hAnsi="Cambria Math"/>
-                      <w:szCs w:val="28"/>
-                      <w:lang w:val="en-US"/>
-                    </w:rPr>
-                    <m:t>C</m:t>
+                    <m:t>AC</m:t>
                   </m:r>
                 </m:e>
               </m:d>
@@ -4215,6 +4244,9 @@
             </m:e>
           </m:d>
           <m:r>
+            <m:rPr>
+              <m:sty m:val="p"/>
+            </m:rPr>
             <w:rPr>
               <w:rFonts w:ascii="Cambria Math" w:eastAsiaTheme="minorEastAsia" w:hAnsi="Cambria Math"/>
               <w:szCs w:val="28"/>
@@ -4274,7 +4306,6 @@
             <w:rPr>
               <w:rFonts w:ascii="Cambria Math" w:eastAsiaTheme="minorEastAsia" w:hAnsi="Cambria Math"/>
               <w:szCs w:val="28"/>
-              <w:lang w:val="en-US"/>
             </w:rPr>
             <m:t>=</m:t>
           </m:r>
@@ -4298,7 +4329,67 @@
                   <w:szCs w:val="28"/>
                   <w:lang w:val="en-US"/>
                 </w:rPr>
-                <m:t>E,C,A,D,H</m:t>
+                <m:t>E</m:t>
+              </m:r>
+              <m:r>
+                <w:rPr>
+                  <w:rFonts w:ascii="Cambria Math" w:eastAsiaTheme="minorEastAsia" w:hAnsi="Cambria Math"/>
+                  <w:szCs w:val="28"/>
+                </w:rPr>
+                <m:t>,</m:t>
+              </m:r>
+              <m:r>
+                <w:rPr>
+                  <w:rFonts w:ascii="Cambria Math" w:eastAsiaTheme="minorEastAsia" w:hAnsi="Cambria Math"/>
+                  <w:szCs w:val="28"/>
+                  <w:lang w:val="en-US"/>
+                </w:rPr>
+                <m:t>C</m:t>
+              </m:r>
+              <m:r>
+                <w:rPr>
+                  <w:rFonts w:ascii="Cambria Math" w:eastAsiaTheme="minorEastAsia" w:hAnsi="Cambria Math"/>
+                  <w:szCs w:val="28"/>
+                </w:rPr>
+                <m:t>,</m:t>
+              </m:r>
+              <m:r>
+                <w:rPr>
+                  <w:rFonts w:ascii="Cambria Math" w:eastAsiaTheme="minorEastAsia" w:hAnsi="Cambria Math"/>
+                  <w:szCs w:val="28"/>
+                  <w:lang w:val="en-US"/>
+                </w:rPr>
+                <m:t>A</m:t>
+              </m:r>
+              <m:r>
+                <w:rPr>
+                  <w:rFonts w:ascii="Cambria Math" w:eastAsiaTheme="minorEastAsia" w:hAnsi="Cambria Math"/>
+                  <w:szCs w:val="28"/>
+                </w:rPr>
+                <m:t>,</m:t>
+              </m:r>
+              <m:r>
+                <w:rPr>
+                  <w:rFonts w:ascii="Cambria Math" w:eastAsiaTheme="minorEastAsia" w:hAnsi="Cambria Math"/>
+                  <w:szCs w:val="28"/>
+                  <w:lang w:val="en-US"/>
+                </w:rPr>
+                <m:t>D</m:t>
+              </m:r>
+              <m:r>
+                <w:rPr>
+                  <w:rFonts w:ascii="Cambria Math" w:eastAsiaTheme="minorEastAsia" w:hAnsi="Cambria Math"/>
+                  <w:szCs w:val="28"/>
+                </w:rPr>
+                <m:t>,</m:t>
+              </m:r>
+              <m:r>
+                <w:rPr>
+                  <w:rFonts w:ascii="Cambria Math" w:eastAsiaTheme="minorEastAsia" w:hAnsi="Cambria Math"/>
+                  <w:szCs w:val="28"/>
+                  <w:lang w:val="en-US"/>
+                </w:rPr>
+                <m:t>H</m:t>
               </m:r>
             </m:e>
           </m:d>
@@ -4306,7 +4397,6 @@
             <w:rPr>
               <w:rFonts w:ascii="Cambria Math" w:eastAsiaTheme="minorEastAsia" w:hAnsi="Cambria Math"/>
               <w:szCs w:val="28"/>
-              <w:lang w:val="en-US"/>
             </w:rPr>
             <m:t>=</m:t>
           </m:r>
@@ -4330,7 +4420,67 @@
                   <w:szCs w:val="28"/>
                   <w:lang w:val="en-US"/>
                 </w:rPr>
-                <m:t>E,C,A,D,H</m:t>
+                <m:t>E</m:t>
+              </m:r>
+              <m:r>
+                <w:rPr>
+                  <w:rFonts w:ascii="Cambria Math" w:eastAsiaTheme="minorEastAsia" w:hAnsi="Cambria Math"/>
+                  <w:szCs w:val="28"/>
+                </w:rPr>
+                <m:t>,</m:t>
+              </m:r>
+              <m:r>
+                <w:rPr>
+                  <w:rFonts w:ascii="Cambria Math" w:eastAsiaTheme="minorEastAsia" w:hAnsi="Cambria Math"/>
+                  <w:szCs w:val="28"/>
+                  <w:lang w:val="en-US"/>
+                </w:rPr>
+                <m:t>C</m:t>
+              </m:r>
+              <m:r>
+                <w:rPr>
+                  <w:rFonts w:ascii="Cambria Math" w:eastAsiaTheme="minorEastAsia" w:hAnsi="Cambria Math"/>
+                  <w:szCs w:val="28"/>
+                </w:rPr>
+                <m:t>,</m:t>
+              </m:r>
+              <m:r>
+                <w:rPr>
+                  <w:rFonts w:ascii="Cambria Math" w:eastAsiaTheme="minorEastAsia" w:hAnsi="Cambria Math"/>
+                  <w:szCs w:val="28"/>
+                  <w:lang w:val="en-US"/>
+                </w:rPr>
+                <m:t>A</m:t>
+              </m:r>
+              <m:r>
+                <w:rPr>
+                  <w:rFonts w:ascii="Cambria Math" w:eastAsiaTheme="minorEastAsia" w:hAnsi="Cambria Math"/>
+                  <w:szCs w:val="28"/>
+                </w:rPr>
+                <m:t>,</m:t>
+              </m:r>
+              <m:r>
+                <w:rPr>
+                  <w:rFonts w:ascii="Cambria Math" w:eastAsiaTheme="minorEastAsia" w:hAnsi="Cambria Math"/>
+                  <w:szCs w:val="28"/>
+                  <w:lang w:val="en-US"/>
+                </w:rPr>
+                <m:t>D</m:t>
+              </m:r>
+              <m:r>
+                <w:rPr>
+                  <w:rFonts w:ascii="Cambria Math" w:eastAsiaTheme="minorEastAsia" w:hAnsi="Cambria Math"/>
+                  <w:szCs w:val="28"/>
+                </w:rPr>
+                <m:t>,</m:t>
+              </m:r>
+              <m:r>
+                <w:rPr>
+                  <w:rFonts w:ascii="Cambria Math" w:eastAsiaTheme="minorEastAsia" w:hAnsi="Cambria Math"/>
+                  <w:szCs w:val="28"/>
+                  <w:lang w:val="en-US"/>
+                </w:rPr>
+                <m:t>H</m:t>
               </m:r>
             </m:e>
           </m:d>
@@ -4700,23 +4850,7 @@
             <w:szCs w:val="28"/>
             <w:lang w:val="en-US"/>
           </w:rPr>
-          <m:t>A</m:t>
-        </m:r>
-        <m:r>
-          <w:rPr>
-            <w:rFonts w:ascii="Cambria Math" w:eastAsiaTheme="minorEastAsia" w:hAnsi="Cambria Math"/>
-            <w:szCs w:val="28"/>
-            <w:lang w:val="en-US"/>
-          </w:rPr>
-          <m:t>→B</m:t>
-        </m:r>
-        <m:r>
-          <w:rPr>
-            <w:rFonts w:ascii="Cambria Math" w:eastAsiaTheme="minorEastAsia" w:hAnsi="Cambria Math"/>
-            <w:szCs w:val="28"/>
-            <w:lang w:val="en-US"/>
-          </w:rPr>
-          <m:t>(</m:t>
+          <m:t>A→B(</m:t>
         </m:r>
         <m:r>
           <w:rPr>
@@ -4731,31 +4865,7 @@
             <w:szCs w:val="28"/>
             <w:lang w:val="en-US"/>
           </w:rPr>
-          <m:t>)</m:t>
-        </m:r>
-        <m:r>
-          <w:rPr>
-            <w:rFonts w:ascii="Cambria Math" w:eastAsiaTheme="minorEastAsia" w:hAnsi="Cambria Math"/>
-            <w:szCs w:val="28"/>
-            <w:lang w:val="en-US"/>
-          </w:rPr>
-          <m:t>,A→C</m:t>
-        </m:r>
-        <m:r>
-          <w:rPr>
-            <w:rFonts w:ascii="Cambria Math" w:eastAsiaTheme="minorEastAsia" w:hAnsi="Cambria Math"/>
-            <w:szCs w:val="28"/>
-            <w:lang w:val="en-US"/>
-          </w:rPr>
-          <m:t>(Транзитивность)</m:t>
-        </m:r>
-        <m:r>
-          <w:rPr>
-            <w:rFonts w:ascii="Cambria Math" w:eastAsiaTheme="minorEastAsia" w:hAnsi="Cambria Math"/>
-            <w:szCs w:val="28"/>
-            <w:lang w:val="en-US"/>
-          </w:rPr>
-          <m:t>,B→C,A→B,AB→C,AC→D</m:t>
+          <m:t>),A→C(Транзитивность),B→C,A→B,AB→C,AC→D</m:t>
         </m:r>
       </m:oMath>
     </w:p>
@@ -4788,8 +4898,6 @@
           </w:rPr>
           <m:t>С</m:t>
         </m:r>
-        <w:bookmarkStart w:id="0" w:name="_GoBack"/>
-        <w:bookmarkEnd w:id="0"/>
         <m:r>
           <w:rPr>
             <w:rFonts w:ascii="Cambria Math" w:eastAsiaTheme="minorEastAsia" w:hAnsi="Cambria Math"/>
@@ -4830,15 +4938,7 @@
             <w:szCs w:val="28"/>
             <w:lang w:val="en-US"/>
           </w:rPr>
-          <m:t>)</m:t>
-        </m:r>
-        <m:r>
-          <w:rPr>
-            <w:rFonts w:ascii="Cambria Math" w:eastAsiaTheme="minorEastAsia" w:hAnsi="Cambria Math"/>
-            <w:szCs w:val="28"/>
-            <w:lang w:val="en-US"/>
-          </w:rPr>
-          <m:t>,AC→D</m:t>
+          <m:t>),AC→D</m:t>
         </m:r>
       </m:oMath>
     </w:p>
@@ -4863,15 +4963,7 @@
               <w:szCs w:val="28"/>
               <w:lang w:val="en-US"/>
             </w:rPr>
-            <m:t>A→B</m:t>
-          </m:r>
-          <m:r>
-            <w:rPr>
-              <w:rFonts w:ascii="Cambria Math" w:eastAsiaTheme="minorEastAsia" w:hAnsi="Cambria Math"/>
-              <w:szCs w:val="28"/>
-              <w:lang w:val="en-US"/>
-            </w:rPr>
-            <m:t>+B→C=&gt;A→C=&gt;AB→CB=&gt;</m:t>
+            <m:t>A→B+B→C=&gt;A→C=&gt;AB→CB=&gt;</m:t>
           </m:r>
           <m:r>
             <m:rPr>
@@ -4915,23 +5007,7 @@
             <w:szCs w:val="28"/>
             <w:lang w:val="en-US"/>
           </w:rPr>
-          <m:t>A</m:t>
-        </m:r>
-        <m:r>
-          <w:rPr>
-            <w:rFonts w:ascii="Cambria Math" w:eastAsiaTheme="minorEastAsia" w:hAnsi="Cambria Math"/>
-            <w:szCs w:val="28"/>
-            <w:lang w:val="en-US"/>
-          </w:rPr>
-          <m:t>→B</m:t>
-        </m:r>
-        <m:r>
-          <w:rPr>
-            <w:rFonts w:ascii="Cambria Math" w:eastAsiaTheme="minorEastAsia" w:hAnsi="Cambria Math"/>
-            <w:szCs w:val="28"/>
-            <w:lang w:val="en-US"/>
-          </w:rPr>
-          <m:t>, B→C,AC→D</m:t>
+          <m:t>A→B, B→C,AC→D</m:t>
         </m:r>
       </m:oMath>
     </w:p>
@@ -4955,23 +5031,7 @@
             <w:szCs w:val="28"/>
             <w:lang w:val="en-US"/>
           </w:rPr>
-          <m:t>A</m:t>
-        </m:r>
-        <m:r>
-          <w:rPr>
-            <w:rFonts w:ascii="Cambria Math" w:eastAsiaTheme="minorEastAsia" w:hAnsi="Cambria Math"/>
-            <w:szCs w:val="28"/>
-            <w:lang w:val="en-US"/>
-          </w:rPr>
-          <m:t>→B</m:t>
-        </m:r>
-        <m:r>
-          <w:rPr>
-            <w:rFonts w:ascii="Cambria Math" w:eastAsiaTheme="minorEastAsia" w:hAnsi="Cambria Math"/>
-            <w:szCs w:val="28"/>
-            <w:lang w:val="en-US"/>
-          </w:rPr>
-          <m:t>,B→C,A→D</m:t>
+          <m:t>A→B,B→C,A→D</m:t>
         </m:r>
       </m:oMath>
     </w:p>
@@ -4996,23 +5056,7 @@
             <w:lang w:val="en-US"/>
           </w:rPr>
           <w:lastRenderedPageBreak/>
-          <m:t>A</m:t>
-        </m:r>
-        <m:r>
-          <w:rPr>
-            <w:rFonts w:ascii="Cambria Math" w:eastAsiaTheme="minorEastAsia" w:hAnsi="Cambria Math"/>
-            <w:szCs w:val="28"/>
-            <w:lang w:val="en-US"/>
-          </w:rPr>
-          <m:t>→B</m:t>
-        </m:r>
-        <m:r>
-          <w:rPr>
-            <w:rFonts w:ascii="Cambria Math" w:eastAsiaTheme="minorEastAsia" w:hAnsi="Cambria Math"/>
-            <w:szCs w:val="28"/>
-            <w:lang w:val="en-US"/>
-          </w:rPr>
-          <m:t>,B→C,C→D</m:t>
+          <m:t>A→B,B→C,C→D</m:t>
         </m:r>
       </m:oMath>
     </w:p>
@@ -10391,7 +10435,7 @@
 </file>
 
 <file path=customXml/itemProps1.xml><?xml version="1.0" encoding="utf-8"?>
-<ds:datastoreItem xmlns:ds="http://schemas.openxmlformats.org/officeDocument/2006/customXml" ds:itemID="{C4678A61-6617-4E40-833A-492B77D090BF}">
+<ds:datastoreItem xmlns:ds="http://schemas.openxmlformats.org/officeDocument/2006/customXml" ds:itemID="{DB5A3BF4-DCFD-4CFD-8668-EF7E92004138}">
   <ds:schemaRefs>
     <ds:schemaRef ds:uri="http://schemas.openxmlformats.org/officeDocument/2006/bibliography"/>
   </ds:schemaRefs>

</xml_diff>